<commit_message>
the markdown study : text format.
</commit_message>
<xml_diff>
--- a/record_markdown.docx
+++ b/record_markdown.docx
@@ -5,29 +5,88 @@
     <w:p>
       <w:pPr>
         <w:rPr>
-          <w:rFonts w:hint="eastAsia"/>
+          <w:rFonts w:ascii="Times New Roman" w:eastAsia="宋体" w:hAnsi="Times New Roman" w:cs="Times New Roman"/>
+          <w:sz w:val="32"/>
+          <w:szCs w:val="32"/>
         </w:rPr>
       </w:pPr>
       <w:r>
-        <w:t>M</w:t>
+        <w:rPr>
+          <w:rFonts w:ascii="Times New Roman" w:eastAsia="宋体" w:hAnsi="Times New Roman" w:cs="Times New Roman"/>
+          <w:sz w:val="32"/>
+          <w:szCs w:val="32"/>
+        </w:rPr>
+        <w:t xml:space="preserve">Markdown </w:t>
       </w:r>
       <w:r>
         <w:rPr>
-          <w:rFonts w:hint="eastAsia"/>
-        </w:rPr>
-        <w:t>ark</w:t>
+          <w:rFonts w:ascii="Times New Roman" w:eastAsia="宋体" w:hAnsi="Times New Roman" w:cs="Times New Roman"/>
+          <w:sz w:val="32"/>
+          <w:szCs w:val="32"/>
+        </w:rPr>
+        <w:t>的学习笔记</w:t>
+      </w:r>
+    </w:p>
+    <w:p>
+      <w:pPr>
+        <w:rPr>
+          <w:rFonts w:ascii="Times New Roman" w:eastAsia="宋体" w:hAnsi="Times New Roman" w:cs="Times New Roman"/>
+          <w:sz w:val="32"/>
+          <w:szCs w:val="32"/>
+        </w:rPr>
+      </w:pPr>
+    </w:p>
+    <w:p>
+      <w:pPr>
+        <w:rPr>
+          <w:rFonts w:ascii="宋体" w:eastAsia="宋体" w:hAnsi="宋体" w:cs="Times New Roman"/>
+          <w:sz w:val="24"/>
+          <w:szCs w:val="24"/>
+        </w:rPr>
+      </w:pPr>
+      <w:r>
+        <w:rPr>
+          <w:rFonts w:ascii="宋体" w:eastAsia="宋体" w:hAnsi="宋体" w:cs="Times New Roman" w:hint="eastAsia"/>
+          <w:sz w:val="24"/>
+          <w:szCs w:val="24"/>
+        </w:rPr>
+        <w:t>2</w:t>
       </w:r>
       <w:r>
-        <w:t xml:space="preserve">down </w:t>
+        <w:rPr>
+          <w:rFonts w:ascii="宋体" w:eastAsia="宋体" w:hAnsi="宋体" w:cs="Times New Roman"/>
+          <w:sz w:val="24"/>
+          <w:szCs w:val="24"/>
+        </w:rPr>
+        <w:t xml:space="preserve">020.1.2  </w:t>
       </w:r>
       <w:r>
         <w:rPr>
-          <w:rFonts w:hint="eastAsia"/>
-        </w:rPr>
-        <w:t>的学习笔记</w:t>
+          <w:rFonts w:ascii="宋体" w:eastAsia="宋体" w:hAnsi="宋体" w:cs="Times New Roman" w:hint="eastAsia"/>
+          <w:sz w:val="24"/>
+          <w:szCs w:val="24"/>
+        </w:rPr>
+        <w:t>文本格式化</w:t>
       </w:r>
+    </w:p>
+    <w:p>
+      <w:pPr>
+        <w:rPr>
+          <w:rFonts w:ascii="宋体" w:eastAsia="宋体" w:hAnsi="宋体" w:cs="Times New Roman" w:hint="eastAsia"/>
+          <w:sz w:val="24"/>
+          <w:szCs w:val="24"/>
+        </w:rPr>
+      </w:pPr>
       <w:bookmarkStart w:id="0" w:name="_GoBack"/>
       <w:bookmarkEnd w:id="0"/>
+    </w:p>
+    <w:p/>
+    <w:p>
+      <w:pPr>
+        <w:rPr>
+          <w:rFonts w:hint="eastAsia"/>
+        </w:rPr>
+      </w:pPr>
     </w:p>
     <w:sectPr>
       <w:pgSz w:w="11906" w:h="16838"/>

</xml_diff>